<commit_message>
Added more to the experiments and results discussion, added batch scripts to run the model prediction sets, added to the relevant README for these scripts and modified the script ecosystem overview as such, started a system setup description, and added a document on system choices made.
</commit_message>
<xml_diff>
--- a/report_stuff/Script Ecosystem Overview.docx
+++ b/report_stuff/Script Ecosystem Overview.docx
@@ -1840,7 +1840,15 @@
         </w:numPr>
       </w:pPr>
       <w:r>
-        <w:t>Write this data to a '</w:t>
+        <w:t xml:space="preserve">Write this data to </w:t>
+      </w:r>
+      <w:proofErr w:type="gramStart"/>
+      <w:r>
+        <w:t>a</w:t>
+      </w:r>
+      <w:proofErr w:type="gramEnd"/>
+      <w:r>
+        <w:t xml:space="preserve"> '</w:t>
       </w:r>
       <w:proofErr w:type="spellStart"/>
       <w:r>
@@ -2549,7 +2557,15 @@
         <w:t xml:space="preserve"> </w:t>
       </w:r>
       <w:r>
-        <w:t>explaining the structure of the script in detail, it's instead worth going through how exactly the script works upon being instantiated from the command line with arguments. This should give the user the a good grasp of what's going on upon script instantiation:</w:t>
+        <w:t xml:space="preserve">explaining the structure of the script in detail, it's instead worth going through how exactly the script works upon being instantiated from the command line with arguments. This should give the user </w:t>
+      </w:r>
+      <w:proofErr w:type="gramStart"/>
+      <w:r>
+        <w:t>the a</w:t>
+      </w:r>
+      <w:proofErr w:type="gramEnd"/>
+      <w:r>
+        <w:t xml:space="preserve"> good grasp of what's going on upon script instantiation:</w:t>
       </w:r>
     </w:p>
     <w:p>
@@ -2887,7 +2903,15 @@
         <w:t>'</w:t>
       </w:r>
       <w:r>
-        <w:t>: This is the standard way leave out a specific subject short name (e.g. 'D4') when training the model. This is the workaround instead of removing a subject from the source directory so the model is not exposed to the subject in the training process. This is primarily used in conjunction with 'model_predictor.py' to test on the left-out subject in question for those particular models. See 'model_predictions.csv' and its section in the results discussions for more information of using this arg.</w:t>
+        <w:t xml:space="preserve">: This is the standard way leave out a specific subject short name (e.g. 'D4') when training the model. This is the workaround instead of removing a subject from the source </w:t>
+      </w:r>
+      <w:proofErr w:type="gramStart"/>
+      <w:r>
+        <w:t>directory</w:t>
+      </w:r>
+      <w:proofErr w:type="gramEnd"/>
+      <w:r>
+        <w:t xml:space="preserve"> so the model is not exposed to the subject in the training process. This is primarily used in conjunction with 'model_predictor.py' to test on the left-out subject in question for those particular models. See 'model_predictions.csv' and its section in the results discussions for more information of using this arg.</w:t>
       </w:r>
     </w:p>
     <w:p/>
@@ -3275,7 +3299,15 @@
       </w:pPr>
       <w:r>
         <w:lastRenderedPageBreak/>
-        <w:t>For a given output type, average together all predictions made over every sequence prediction for every file type to get a prediction for that output type for the whole file. For example, for the NSAA overall score output type, we average the scores for every sequence from a given file type's predictions, repeat this for the other file types, and finally average these scores to get a prediction of the overall score that takes into account all predictions made for every sequence of all the file types we are assessing on.</w:t>
+        <w:t xml:space="preserve">For a given output type, average together all predictions made over every sequence prediction for every file type to get a prediction for that output type for the whole file. For example, for the NSAA overall score output type, we average the scores for every sequence from a given file type's predictions, repeat this for the other file types, and finally average these scores to get a prediction of the overall score that </w:t>
+      </w:r>
+      <w:proofErr w:type="gramStart"/>
+      <w:r>
+        <w:t>takes into account</w:t>
+      </w:r>
+      <w:proofErr w:type="gramEnd"/>
+      <w:r>
+        <w:t xml:space="preserve"> all predictions made for every sequence of all the file types we are assessing on.</w:t>
       </w:r>
     </w:p>
     <w:p>
@@ -3565,7 +3597,15 @@
         <w:ind w:firstLine="720"/>
       </w:pPr>
       <w:r>
-        <w:t>A key motivation of this project is investigating how well, if at all, models that are built on one type of data can be adapted to be used on other types of data. Furthermore, to get a good idea of how well this is done, it's necessary to test numerous files on pre-trained models. And in the case of testing natural movement files on models that are trained on NSAA and 6 minute walk files, this would require running 'model_predictor.py' manually over 400 times and each time with a different file name from within '</w:t>
+        <w:t xml:space="preserve">A key motivation of this project is investigating how well, if at all, models that are built on one type of data can be adapted to be used on other types of data. Furthermore, to get a good idea of how well this is done, it's necessary to test numerous files on pre-trained models. And in the case of testing natural movement files on models that are trained on NSAA and </w:t>
+      </w:r>
+      <w:proofErr w:type="gramStart"/>
+      <w:r>
+        <w:t>6 minute</w:t>
+      </w:r>
+      <w:proofErr w:type="gramEnd"/>
+      <w:r>
+        <w:t xml:space="preserve"> walk files, this would require running 'model_predictor.py' manually over 400 times and each time with a different file name from within '</w:t>
       </w:r>
       <w:proofErr w:type="spellStart"/>
       <w:r>
@@ -3590,7 +3630,15 @@
       </w:r>
       <w:proofErr w:type="spellEnd"/>
       <w:r>
-        <w:t xml:space="preserve"> and then use the models that have been trained on NSAA and 6 minute walk assessments to determine their D/HC classification, NSAA overall scores, etc. just as well as if they had instead done the NSAA and 6 minute walk assessments? The results of this are explored later in the relevant results discussions.</w:t>
+        <w:t xml:space="preserve"> and then use the models that have been trained on NSAA and </w:t>
+      </w:r>
+      <w:proofErr w:type="gramStart"/>
+      <w:r>
+        <w:t>6 minute</w:t>
+      </w:r>
+      <w:proofErr w:type="gramEnd"/>
+      <w:r>
+        <w:t xml:space="preserve"> walk assessments to determine their D/HC classification, NSAA overall scores, etc. just as well as if they had instead done the NSAA and 6 minute walk assessments? The results of this are explored later in the relevant results discussions.</w:t>
       </w:r>
     </w:p>
     <w:p/>
@@ -4847,7 +4895,15 @@
         <w:ind w:firstLine="720"/>
       </w:pPr>
       <w:r>
-        <w:t>One of the primary problems with working with .mat files as part of this project is the lack of standardization of file names as they were collected. We have primarily been dealing with 4 source directories containing .mat files: 'NSAA' (containing NSAA assessments of subjects), '6minwalk-matfiles' and '6MW-matFiles' (containing the 6 minute walk assessments of subjects), and '</w:t>
+        <w:t xml:space="preserve">One of the primary problems with working with .mat files as part of this project is the lack of standardization of file names as they were collected. We have primarily been dealing with 4 source directories containing .mat files: 'NSAA' (containing NSAA assessments of subjects), '6minwalk-matfiles' and '6MW-matFiles' (containing the </w:t>
+      </w:r>
+      <w:proofErr w:type="gramStart"/>
+      <w:r>
+        <w:t>6 minute</w:t>
+      </w:r>
+      <w:proofErr w:type="gramEnd"/>
+      <w:r>
+        <w:t xml:space="preserve"> walk assessments of subjects), and '</w:t>
       </w:r>
       <w:proofErr w:type="spellStart"/>
       <w:r>
@@ -5050,7 +5106,15 @@
         <w:ind w:firstLine="360"/>
       </w:pPr>
       <w:r>
-        <w:t>However, it's important to note that this script is not intended to be run more than once, and only at the beginning. Hence, it should be executed before any of the other scripts like 'comp_stat_vals.py' or 'ext_raw_measures.py' are used. This is because these scripts use the names of the files they are sourced from to create new files with names based on their source names; hence, for 'file_renamer.py' to be useful, they should be used prior to other files being created that are based on the files that 'file_renamer.py' wishes to rename.</w:t>
+        <w:t xml:space="preserve">However, it's important to note that this script is not intended to be run more than once, and only at the beginning. Hence, it should be executed before any of the other scripts like 'comp_stat_vals.py' or 'ext_raw_measures.py' are used. This is because these scripts use the names of the </w:t>
+      </w:r>
+      <w:proofErr w:type="gramStart"/>
+      <w:r>
+        <w:t>files</w:t>
+      </w:r>
+      <w:proofErr w:type="gramEnd"/>
+      <w:r>
+        <w:t xml:space="preserve"> they are sourced from to create new files with names based on their source names; hence, for 'file_renamer.py' to be useful, they should be used prior to other files being created that are based on the files that 'file_renamer.py' wishes to rename.</w:t>
       </w:r>
     </w:p>
     <w:p/>
@@ -5166,8 +5230,6 @@
       <w:pPr>
         <w:ind w:firstLine="720"/>
       </w:pPr>
-      <w:bookmarkStart w:id="0" w:name="_GoBack"/>
-      <w:bookmarkEnd w:id="0"/>
     </w:p>
     <w:p>
       <w:pPr>
@@ -6313,6 +6375,100 @@
       <w:r>
         <w:t>', with the only difference being that, given the file name, models are built to distinctly leave out the file in question from any part of the model training. This ensures that the new file we are working with within this script is completely new to the models that will be predicting from in 'model_predictor.py'.</w:t>
       </w:r>
+    </w:p>
+    <w:p/>
+    <w:p/>
+    <w:p/>
+    <w:p>
+      <w:pPr>
+        <w:jc w:val="center"/>
+        <w:rPr>
+          <w:b/>
+          <w:u w:val="single"/>
+        </w:rPr>
+      </w:pPr>
+      <w:r>
+        <w:rPr>
+          <w:b/>
+          <w:u w:val="single"/>
+        </w:rPr>
+        <w:lastRenderedPageBreak/>
+        <w:t>Model prediction set scripts</w:t>
+      </w:r>
+    </w:p>
+    <w:p>
+      <w:pPr>
+        <w:ind w:firstLine="720"/>
+      </w:pPr>
+      <w:r>
+        <w:t xml:space="preserve">In an </w:t>
+      </w:r>
+      <w:r>
+        <w:t>effort</w:t>
+      </w:r>
+      <w:r>
+        <w:t xml:space="preserve"> to make the execution of the model predictions sets easier (which often require numerous new models to be created with 'rnn.py' and many separate file predictions to be made with 'model_predictor.py'), we have created batch scripts to automate this process. This also holds the </w:t>
+      </w:r>
+      <w:proofErr w:type="spellStart"/>
+      <w:r>
+        <w:t>additonal</w:t>
+      </w:r>
+      <w:proofErr w:type="spellEnd"/>
+      <w:r>
+        <w:t xml:space="preserve"> benefit where any user can inspect what arguments we have run each script with and also enables them to run them for themselves to see if comparable results can be obtained (obviously requiring the setup of all other files via 'comp_stat_vals.py' and other necessary scripts beforehand).</w:t>
+      </w:r>
+    </w:p>
+    <w:p>
+      <w:pPr>
+        <w:ind w:firstLine="720"/>
+      </w:pPr>
+      <w:r>
+        <w:t>The idea is that, for each model prediction set that we are running, all that is needed is therefore to just run the specified '.</w:t>
+      </w:r>
+      <w:proofErr w:type="spellStart"/>
+      <w:r>
+        <w:t>cmd</w:t>
+      </w:r>
+      <w:proofErr w:type="spellEnd"/>
+      <w:r>
+        <w:t>' script. This will build the requisite models though sometimes it won't build any new models but will instead rely on models built by previous '.</w:t>
+      </w:r>
+      <w:proofErr w:type="spellStart"/>
+      <w:r>
+        <w:t>cmd</w:t>
+      </w:r>
+      <w:proofErr w:type="spellEnd"/>
+      <w:r>
+        <w:t>' scripts; hence, it's recommended that each model prediction set batch file is to be run in numerical ascending order. Once a given model prediction set batch file has been run, with the necessary models built and file predictions made, the results will appear in 'model_predictions.csv' as the final rows in the table. It's also worth noting the time discrepancies between some of the '.</w:t>
+      </w:r>
+      <w:proofErr w:type="spellStart"/>
+      <w:r>
+        <w:t>cmd</w:t>
+      </w:r>
+      <w:proofErr w:type="spellEnd"/>
+      <w:r>
+        <w:t>' files: some will only be calling 'model_predictor.py' multiple times, which is comparatively quite quick to execute. However, those that call 'rnn.py' many times will take a lot longer; for example, 'model_predictions_set_3.cmd' needs to build 60 separate RNN models, each of which may take 10-15 minutes to run (assuming the user is building using a GPU), which could take 10-15 hours in total to execute the script.</w:t>
+      </w:r>
+    </w:p>
+    <w:p>
+      <w:pPr>
+        <w:ind w:firstLine="720"/>
+      </w:pPr>
+      <w:r>
+        <w:t>Finally, the scripts don't take any arguments, as the Python script parameters have been decided in advance. For example, prior to executing model predictions sets 3 and up, we decided to test the models on the left-out subjects D3, D9, D11, D17, and HC6 (see the experiments results discussion set for an overview as to why these subjects were chosen). Hence, any changes that would be made to these '.</w:t>
+      </w:r>
+      <w:proofErr w:type="spellStart"/>
+      <w:r>
+        <w:t>cmd</w:t>
+      </w:r>
+      <w:proofErr w:type="spellEnd"/>
+      <w:r>
+        <w:t>' scripts must modify each instance of the Python script that is called by the batch script in order to correctly alter these chosen script parameters.</w:t>
+      </w:r>
+    </w:p>
+    <w:p>
+      <w:bookmarkStart w:id="0" w:name="_GoBack"/>
+      <w:bookmarkEnd w:id="0"/>
     </w:p>
     <w:sectPr>
       <w:pgSz w:w="11906" w:h="16838"/>
@@ -9228,7 +9384,7 @@
       </w:pPr>
     </w:pPrDefault>
   </w:docDefaults>
-  <w:latentStyles w:defLockedState="0" w:defUIPriority="99" w:defSemiHidden="0" w:defUnhideWhenUsed="0" w:defQFormat="0" w:count="376">
+  <w:latentStyles w:defLockedState="0" w:defUIPriority="99" w:defSemiHidden="0" w:defUnhideWhenUsed="0" w:defQFormat="0" w:count="375">
     <w:lsdException w:name="Normal" w:uiPriority="0" w:qFormat="1"/>
     <w:lsdException w:name="heading 1" w:uiPriority="9" w:qFormat="1"/>
     <w:lsdException w:name="heading 2" w:semiHidden="1" w:uiPriority="9" w:unhideWhenUsed="1" w:qFormat="1"/>
@@ -9334,6 +9490,7 @@
     <w:lsdException w:name="HTML Sample" w:semiHidden="1" w:unhideWhenUsed="1"/>
     <w:lsdException w:name="HTML Typewriter" w:semiHidden="1" w:unhideWhenUsed="1"/>
     <w:lsdException w:name="HTML Variable" w:semiHidden="1" w:unhideWhenUsed="1"/>
+    <w:lsdException w:name="Normal Table" w:semiHidden="1" w:unhideWhenUsed="1"/>
     <w:lsdException w:name="annotation subject" w:semiHidden="1" w:unhideWhenUsed="1"/>
     <w:lsdException w:name="No List" w:semiHidden="1" w:unhideWhenUsed="1"/>
     <w:lsdException w:name="Outline List 1" w:semiHidden="1" w:unhideWhenUsed="1"/>
@@ -9380,8 +9537,10 @@
     <w:lsdException w:name="Table Subtle 2" w:semiHidden="1" w:unhideWhenUsed="1"/>
     <w:lsdException w:name="Table Web 1" w:semiHidden="1" w:unhideWhenUsed="1"/>
     <w:lsdException w:name="Table Web 2" w:semiHidden="1" w:unhideWhenUsed="1"/>
+    <w:lsdException w:name="Table Web 3" w:semiHidden="1" w:unhideWhenUsed="1"/>
     <w:lsdException w:name="Balloon Text" w:semiHidden="1" w:unhideWhenUsed="1"/>
     <w:lsdException w:name="Table Grid" w:uiPriority="39"/>
+    <w:lsdException w:name="Table Theme" w:semiHidden="1" w:unhideWhenUsed="1"/>
     <w:lsdException w:name="Placeholder Text" w:semiHidden="1"/>
     <w:lsdException w:name="No Spacing" w:uiPriority="1" w:qFormat="1"/>
     <w:lsdException w:name="Light Shading" w:uiPriority="60"/>
@@ -9601,7 +9760,6 @@
     <w:lsdException w:name="Smart Hyperlink" w:semiHidden="1" w:unhideWhenUsed="1"/>
     <w:lsdException w:name="Hashtag" w:semiHidden="1" w:unhideWhenUsed="1"/>
     <w:lsdException w:name="Unresolved Mention" w:semiHidden="1" w:unhideWhenUsed="1"/>
-    <w:lsdException w:name="Smart Link" w:semiHidden="1" w:unhideWhenUsed="1"/>
   </w:latentStyles>
   <w:style w:type="paragraph" w:default="1" w:styleId="Normal">
     <w:name w:val="Normal"/>

</xml_diff>